<commit_message>
Translation of Simon's spiritual diarrhoea
</commit_message>
<xml_diff>
--- a/doc/customerVoice/chapter.docx
+++ b/doc/customerVoice/chapter.docx
@@ -832,7 +832,6 @@
           <w:lang w:val="en-US"/>
         </w:rPr>
       </w:pPr>
-      <w:bookmarkStart w:id="0" w:name="_GoBack"/>
       <w:r>
         <w:rPr>
           <w:rFonts w:ascii="Courier New" w:hAnsi="Courier New" w:cs="Courier New"/>
@@ -903,6 +902,7 @@
           <w:color w:val="0336DE"/>
           <w:sz w:val="20"/>
           <w:szCs w:val="20"/>
+          <w:lang w:val="en-US"/>
         </w:rPr>
       </w:pPr>
       <w:r>
@@ -914,36 +914,54 @@
           <w:sz w:val="20"/>
           <w:szCs w:val="20"/>
           <w:highlight w:val="lightGray"/>
-        </w:rPr>
-        <w:t>\</w:t>
-      </w:r>
-      <w:proofErr w:type="spellStart"/>
-      <w:r>
-        <w:rPr>
-          <w:rFonts w:ascii="Courier New" w:hAnsi="Courier New" w:cs="Courier New"/>
-          <w:b/>
-          <w:bCs/>
-          <w:color w:val="8000FF"/>
+          <w:lang w:val="en-US"/>
+        </w:rPr>
+        <w:t>\label</w:t>
+      </w:r>
+      <w:r>
+        <w:rPr>
+          <w:rFonts w:ascii="Courier New" w:hAnsi="Courier New" w:cs="Courier New"/>
+          <w:color w:val="0336DE"/>
           <w:sz w:val="20"/>
           <w:szCs w:val="20"/>
           <w:highlight w:val="lightGray"/>
-        </w:rPr>
-        <w:t>label</w:t>
-      </w:r>
-      <w:proofErr w:type="spellEnd"/>
-      <w:r>
+          <w:lang w:val="en-US"/>
+        </w:rPr>
+        <w:t>{sect:q2_results}</w:t>
+      </w:r>
+    </w:p>
+    <w:p>
+      <w:pPr>
         <w:rPr>
           <w:rFonts w:ascii="Courier New" w:hAnsi="Courier New" w:cs="Courier New"/>
           <w:color w:val="0336DE"/>
           <w:sz w:val="20"/>
           <w:szCs w:val="20"/>
+          <w:lang w:val="en-US"/>
+        </w:rPr>
+      </w:pPr>
+      <w:r>
+        <w:rPr>
+          <w:rFonts w:ascii="Courier New" w:hAnsi="Courier New" w:cs="Courier New"/>
+          <w:color w:val="0336DE"/>
+          <w:sz w:val="20"/>
+          <w:szCs w:val="20"/>
+          <w:lang w:val="en-US"/>
+        </w:rPr>
+        <w:t>As it can be seen in \ref{</w:t>
+      </w:r>
+      <w:r>
+        <w:rPr>
+          <w:rFonts w:ascii="Courier New" w:hAnsi="Courier New" w:cs="Courier New"/>
+          <w:color w:val="0336DE"/>
+          <w:sz w:val="20"/>
+          <w:szCs w:val="20"/>
           <w:highlight w:val="lightGray"/>
-        </w:rPr>
-        <w:t>{sect:q2_results}</w:t>
-      </w:r>
-    </w:p>
-    <w:p>
-      <w:pPr>
+          <w:lang w:val="en-US"/>
+        </w:rPr>
+        <w:t>fig:resultsOverview2</w:t>
+      </w:r>
+      <w:r>
         <w:rPr>
           <w:rFonts w:ascii="Courier New" w:hAnsi="Courier New" w:cs="Courier New"/>
           <w:color w:val="0336DE"/>
@@ -951,7 +969,8 @@
           <w:szCs w:val="20"/>
           <w:lang w:val="en-US"/>
         </w:rPr>
-      </w:pPr>
+        <w:t xml:space="preserve">}, the results are very satisfying and the interpretation of the requirements </w:t>
+      </w:r>
       <w:r>
         <w:rPr>
           <w:rFonts w:ascii="Courier New" w:hAnsi="Courier New" w:cs="Courier New"/>
@@ -960,19 +979,26 @@
           <w:szCs w:val="20"/>
           <w:lang w:val="en-US"/>
         </w:rPr>
-        <w:t>As it can be seen in \ref{</w:t>
-      </w:r>
-      <w:r>
+        <w:t>fits the customer’s expectations. More detailed feedback could be gathered regarding the design of the system. In the further development, our company will focus its attention to simplify the design e.g. by shortening the presented texts and by trying to scale up the area that presents the sensor information.</w:t>
+      </w:r>
+    </w:p>
+    <w:p>
+      <w:pPr>
         <w:rPr>
           <w:rFonts w:ascii="Courier New" w:hAnsi="Courier New" w:cs="Courier New"/>
           <w:color w:val="0336DE"/>
           <w:sz w:val="20"/>
           <w:szCs w:val="20"/>
-          <w:highlight w:val="lightGray"/>
-          <w:lang w:val="en-US"/>
-        </w:rPr>
-        <w:t>fig:resultsOverview2</w:t>
-      </w:r>
+          <w:lang w:val="en-US"/>
+        </w:rPr>
+      </w:pPr>
+    </w:p>
+    <w:p>
+      <w:pPr>
+        <w:rPr>
+          <w:lang w:val="en-US"/>
+        </w:rPr>
+      </w:pPr>
       <w:r>
         <w:rPr>
           <w:rFonts w:ascii="Courier New" w:hAnsi="Courier New" w:cs="Courier New"/>
@@ -981,48 +1007,9 @@
           <w:szCs w:val="20"/>
           <w:lang w:val="en-US"/>
         </w:rPr>
-        <w:t xml:space="preserve">}, the results are very satisfying and the interpretation of the requirements </w:t>
-      </w:r>
-      <w:r>
-        <w:rPr>
-          <w:rFonts w:ascii="Courier New" w:hAnsi="Courier New" w:cs="Courier New"/>
-          <w:color w:val="0336DE"/>
-          <w:sz w:val="20"/>
-          <w:szCs w:val="20"/>
-          <w:lang w:val="en-US"/>
-        </w:rPr>
-        <w:t>fits the customer’s expectations. More detailed feedback could be gathered regarding the design of the system. In the further development, our company will focus its attention to simplify the design e.g. by shortening the presented texts and by trying to scale up the area that presents the sensor information.</w:t>
-      </w:r>
-    </w:p>
-    <w:p>
-      <w:pPr>
-        <w:rPr>
-          <w:rFonts w:ascii="Courier New" w:hAnsi="Courier New" w:cs="Courier New"/>
-          <w:color w:val="0336DE"/>
-          <w:sz w:val="20"/>
-          <w:szCs w:val="20"/>
-          <w:lang w:val="en-US"/>
-        </w:rPr>
-      </w:pPr>
-    </w:p>
-    <w:p>
-      <w:pPr>
-        <w:rPr>
-          <w:lang w:val="en-US"/>
-        </w:rPr>
-      </w:pPr>
-      <w:r>
-        <w:rPr>
-          <w:rFonts w:ascii="Courier New" w:hAnsi="Courier New" w:cs="Courier New"/>
-          <w:color w:val="0336DE"/>
-          <w:sz w:val="20"/>
-          <w:szCs w:val="20"/>
-          <w:lang w:val="en-US"/>
-        </w:rPr>
         <w:t>Unfortunately, the customer was not able to answer the questionnaire within 5 minutes as preferred, although the open questions on the optional requirements were already omitted. Since this was expected and the clarification of the requirements is a very important point, it is acceptable in the case of the current survey. Nevertheless, there has to be some effort made in the future to keep the questionnaires as short as possible for not deceiving the customer again in this regard.</w:t>
       </w:r>
     </w:p>
-    <w:bookmarkEnd w:id="0"/>
     <w:p>
       <w:pPr>
         <w:tabs>
@@ -1419,10 +1406,880 @@
     </w:p>
     <w:p>
       <w:pPr>
-        <w:rPr>
-          <w:lang w:val="en-GB"/>
-        </w:rPr>
-      </w:pPr>
+        <w:autoSpaceDE w:val="0"/>
+        <w:autoSpaceDN w:val="0"/>
+        <w:adjustRightInd w:val="0"/>
+        <w:spacing w:after="0" w:line="240" w:lineRule="auto"/>
+        <w:rPr>
+          <w:rFonts w:ascii="Courier New" w:hAnsi="Courier New" w:cs="Courier New"/>
+          <w:sz w:val="20"/>
+          <w:szCs w:val="20"/>
+          <w:lang w:val="en-US"/>
+        </w:rPr>
+      </w:pPr>
+      <w:r>
+        <w:rPr>
+          <w:rFonts w:ascii="Courier New" w:hAnsi="Courier New" w:cs="Courier New"/>
+          <w:color w:val="000000"/>
+          <w:sz w:val="20"/>
+          <w:szCs w:val="20"/>
+          <w:lang w:val="en-US"/>
+        </w:rPr>
+        <w:t xml:space="preserve">As it was determined in the first questionnaire (see section </w:t>
+      </w:r>
+    </w:p>
+    <w:p>
+      <w:pPr>
+        <w:autoSpaceDE w:val="0"/>
+        <w:autoSpaceDN w:val="0"/>
+        <w:adjustRightInd w:val="0"/>
+        <w:spacing w:after="0" w:line="240" w:lineRule="auto"/>
+        <w:rPr>
+          <w:rFonts w:ascii="Courier New" w:hAnsi="Courier New" w:cs="Courier New"/>
+          <w:color w:val="000000"/>
+          <w:sz w:val="20"/>
+          <w:szCs w:val="20"/>
+          <w:lang w:val="en-US"/>
+        </w:rPr>
+      </w:pPr>
+      <w:r>
+        <w:rPr>
+          <w:rFonts w:ascii="Courier New" w:hAnsi="Courier New" w:cs="Courier New"/>
+          <w:b/>
+          <w:bCs/>
+          <w:color w:val="8000FF"/>
+          <w:sz w:val="20"/>
+          <w:szCs w:val="20"/>
+          <w:lang w:val="en-US"/>
+        </w:rPr>
+        <w:t>\ref</w:t>
+      </w:r>
+      <w:r>
+        <w:rPr>
+          <w:rFonts w:ascii="Courier New" w:hAnsi="Courier New" w:cs="Courier New"/>
+          <w:color w:val="0336DE"/>
+          <w:sz w:val="20"/>
+          <w:szCs w:val="20"/>
+          <w:lang w:val="en-US"/>
+        </w:rPr>
+        <w:t>{</w:t>
+      </w:r>
+      <w:proofErr w:type="spellStart"/>
+      <w:r>
+        <w:rPr>
+          <w:rFonts w:ascii="Courier New" w:hAnsi="Courier New" w:cs="Courier New"/>
+          <w:color w:val="0336DE"/>
+          <w:sz w:val="20"/>
+          <w:szCs w:val="20"/>
+          <w:lang w:val="en-US"/>
+        </w:rPr>
+        <w:t>sect:firstQuestionnaire</w:t>
+      </w:r>
+      <w:proofErr w:type="spellEnd"/>
+      <w:r>
+        <w:rPr>
+          <w:rFonts w:ascii="Courier New" w:hAnsi="Courier New" w:cs="Courier New"/>
+          <w:color w:val="0336DE"/>
+          <w:sz w:val="20"/>
+          <w:szCs w:val="20"/>
+          <w:lang w:val="en-US"/>
+        </w:rPr>
+        <w:t>}</w:t>
+      </w:r>
+      <w:r>
+        <w:rPr>
+          <w:rFonts w:ascii="Courier New" w:hAnsi="Courier New" w:cs="Courier New"/>
+          <w:color w:val="000000"/>
+          <w:sz w:val="20"/>
+          <w:szCs w:val="20"/>
+          <w:lang w:val="en-US"/>
+        </w:rPr>
+        <w:t>), our customer wishes to get biweekly information</w:t>
+      </w:r>
+      <w:r>
+        <w:rPr>
+          <w:rFonts w:ascii="Courier New" w:hAnsi="Courier New" w:cs="Courier New"/>
+          <w:color w:val="000000"/>
+          <w:sz w:val="20"/>
+          <w:szCs w:val="20"/>
+          <w:lang w:val="en-US"/>
+        </w:rPr>
+        <w:t xml:space="preserve"> </w:t>
+      </w:r>
+      <w:r>
+        <w:rPr>
+          <w:rFonts w:ascii="Courier New" w:hAnsi="Courier New" w:cs="Courier New"/>
+          <w:color w:val="000000"/>
+          <w:sz w:val="20"/>
+          <w:szCs w:val="20"/>
+          <w:lang w:val="en-US"/>
+        </w:rPr>
+        <w:t>about the project's current progress.</w:t>
+      </w:r>
+      <w:r>
+        <w:rPr>
+          <w:rFonts w:ascii="Courier New" w:hAnsi="Courier New" w:cs="Courier New"/>
+          <w:color w:val="000000"/>
+          <w:sz w:val="20"/>
+          <w:szCs w:val="20"/>
+          <w:lang w:val="en-US"/>
+        </w:rPr>
+        <w:t xml:space="preserve"> The information included should exhibit a low level of technical detail and only reflect the relevant design decisions. A sample report can be found in figure \</w:t>
+      </w:r>
+      <w:proofErr w:type="gramStart"/>
+      <w:r>
+        <w:rPr>
+          <w:rFonts w:ascii="Courier New" w:hAnsi="Courier New" w:cs="Courier New"/>
+          <w:color w:val="000000"/>
+          <w:sz w:val="20"/>
+          <w:szCs w:val="20"/>
+          <w:lang w:val="en-US"/>
+        </w:rPr>
+        <w:t>ref{</w:t>
+      </w:r>
+      <w:proofErr w:type="spellStart"/>
+      <w:proofErr w:type="gramEnd"/>
+      <w:r>
+        <w:rPr>
+          <w:rFonts w:ascii="Courier New" w:hAnsi="Courier New" w:cs="Courier New"/>
+          <w:color w:val="000000"/>
+          <w:sz w:val="20"/>
+          <w:szCs w:val="20"/>
+          <w:lang w:val="en-US"/>
+        </w:rPr>
+        <w:t>fig:interimReport</w:t>
+      </w:r>
+      <w:proofErr w:type="spellEnd"/>
+      <w:r>
+        <w:rPr>
+          <w:rFonts w:ascii="Courier New" w:hAnsi="Courier New" w:cs="Courier New"/>
+          <w:color w:val="000000"/>
+          <w:sz w:val="20"/>
+          <w:szCs w:val="20"/>
+          <w:lang w:val="en-US"/>
+        </w:rPr>
+        <w:t>}.</w:t>
+      </w:r>
+    </w:p>
+    <w:p>
+      <w:pPr>
+        <w:autoSpaceDE w:val="0"/>
+        <w:autoSpaceDN w:val="0"/>
+        <w:adjustRightInd w:val="0"/>
+        <w:spacing w:after="0" w:line="240" w:lineRule="auto"/>
+        <w:rPr>
+          <w:rFonts w:ascii="Courier New" w:hAnsi="Courier New" w:cs="Courier New"/>
+          <w:color w:val="000000"/>
+          <w:sz w:val="20"/>
+          <w:szCs w:val="20"/>
+          <w:lang w:val="en-US"/>
+        </w:rPr>
+      </w:pPr>
+    </w:p>
+    <w:p>
+      <w:pPr>
+        <w:autoSpaceDE w:val="0"/>
+        <w:autoSpaceDN w:val="0"/>
+        <w:adjustRightInd w:val="0"/>
+        <w:spacing w:after="0" w:line="240" w:lineRule="auto"/>
+        <w:rPr>
+          <w:rFonts w:ascii="Courier New" w:hAnsi="Courier New" w:cs="Courier New"/>
+          <w:color w:val="000000"/>
+          <w:sz w:val="20"/>
+          <w:szCs w:val="20"/>
+          <w:lang w:val="en-US"/>
+        </w:rPr>
+      </w:pPr>
+      <w:r>
+        <w:rPr>
+          <w:rFonts w:ascii="Courier New" w:hAnsi="Courier New" w:cs="Courier New"/>
+          <w:color w:val="000000"/>
+          <w:sz w:val="20"/>
+          <w:szCs w:val="20"/>
+          <w:lang w:val="en-US"/>
+        </w:rPr>
+        <w:t>Dear Customer,</w:t>
+      </w:r>
+    </w:p>
+    <w:p>
+      <w:pPr>
+        <w:autoSpaceDE w:val="0"/>
+        <w:autoSpaceDN w:val="0"/>
+        <w:adjustRightInd w:val="0"/>
+        <w:spacing w:after="0" w:line="240" w:lineRule="auto"/>
+        <w:rPr>
+          <w:rFonts w:ascii="Courier New" w:hAnsi="Courier New" w:cs="Courier New"/>
+          <w:color w:val="000000"/>
+          <w:sz w:val="20"/>
+          <w:szCs w:val="20"/>
+          <w:lang w:val="en-US"/>
+        </w:rPr>
+      </w:pPr>
+    </w:p>
+    <w:p>
+      <w:pPr>
+        <w:autoSpaceDE w:val="0"/>
+        <w:autoSpaceDN w:val="0"/>
+        <w:adjustRightInd w:val="0"/>
+        <w:spacing w:after="0" w:line="240" w:lineRule="auto"/>
+        <w:rPr>
+          <w:rFonts w:ascii="Courier New" w:hAnsi="Courier New" w:cs="Courier New"/>
+          <w:color w:val="000000"/>
+          <w:sz w:val="20"/>
+          <w:szCs w:val="20"/>
+          <w:lang w:val="en-US"/>
+        </w:rPr>
+      </w:pPr>
+      <w:r>
+        <w:rPr>
+          <w:rFonts w:ascii="Courier New" w:hAnsi="Courier New" w:cs="Courier New"/>
+          <w:color w:val="000000"/>
+          <w:sz w:val="20"/>
+          <w:szCs w:val="20"/>
+          <w:lang w:val="en-US"/>
+        </w:rPr>
+        <w:t xml:space="preserve">We’re glad to present you </w:t>
+      </w:r>
+      <w:r>
+        <w:rPr>
+          <w:rFonts w:ascii="Courier New" w:hAnsi="Courier New" w:cs="Courier New"/>
+          <w:color w:val="000000"/>
+          <w:sz w:val="20"/>
+          <w:szCs w:val="20"/>
+          <w:lang w:val="en-US"/>
+        </w:rPr>
+        <w:t>the information about our current progress. Please let us know if there are any questions or remarks on the recently made decisions or on the progress itself.</w:t>
+      </w:r>
+    </w:p>
+    <w:p>
+      <w:pPr>
+        <w:autoSpaceDE w:val="0"/>
+        <w:autoSpaceDN w:val="0"/>
+        <w:adjustRightInd w:val="0"/>
+        <w:spacing w:after="0" w:line="240" w:lineRule="auto"/>
+        <w:rPr>
+          <w:rFonts w:ascii="Courier New" w:hAnsi="Courier New" w:cs="Courier New"/>
+          <w:color w:val="000000"/>
+          <w:sz w:val="20"/>
+          <w:szCs w:val="20"/>
+          <w:lang w:val="en-US"/>
+        </w:rPr>
+      </w:pPr>
+    </w:p>
+    <w:p>
+      <w:pPr>
+        <w:autoSpaceDE w:val="0"/>
+        <w:autoSpaceDN w:val="0"/>
+        <w:adjustRightInd w:val="0"/>
+        <w:spacing w:after="0" w:line="240" w:lineRule="auto"/>
+        <w:rPr>
+          <w:rFonts w:ascii="Courier New" w:hAnsi="Courier New" w:cs="Courier New"/>
+          <w:color w:val="000000"/>
+          <w:sz w:val="20"/>
+          <w:szCs w:val="20"/>
+          <w:lang w:val="en-US"/>
+        </w:rPr>
+      </w:pPr>
+      <w:r>
+        <w:rPr>
+          <w:rFonts w:ascii="Courier New" w:hAnsi="Courier New" w:cs="Courier New"/>
+          <w:color w:val="000000"/>
+          <w:sz w:val="20"/>
+          <w:szCs w:val="20"/>
+          <w:lang w:val="en-US"/>
+        </w:rPr>
+        <w:t>\subsection{Recent Activities}</w:t>
+      </w:r>
+    </w:p>
+    <w:p>
+      <w:pPr>
+        <w:autoSpaceDE w:val="0"/>
+        <w:autoSpaceDN w:val="0"/>
+        <w:adjustRightInd w:val="0"/>
+        <w:spacing w:after="0" w:line="240" w:lineRule="auto"/>
+        <w:rPr>
+          <w:lang w:val="en-US"/>
+        </w:rPr>
+      </w:pPr>
+      <w:r>
+        <w:rPr>
+          <w:lang w:val="en-US"/>
+        </w:rPr>
+        <w:t>The recently completed activities include:</w:t>
+      </w:r>
+    </w:p>
+    <w:p>
+      <w:pPr>
+        <w:autoSpaceDE w:val="0"/>
+        <w:autoSpaceDN w:val="0"/>
+        <w:adjustRightInd w:val="0"/>
+        <w:spacing w:after="0" w:line="240" w:lineRule="auto"/>
+        <w:rPr>
+          <w:lang w:val="en-US"/>
+        </w:rPr>
+      </w:pPr>
+      <w:r>
+        <w:rPr>
+          <w:lang w:val="en-US"/>
+        </w:rPr>
+        <w:t>\begin{itemize}</w:t>
+      </w:r>
+    </w:p>
+    <w:p>
+      <w:pPr>
+        <w:autoSpaceDE w:val="0"/>
+        <w:autoSpaceDN w:val="0"/>
+        <w:adjustRightInd w:val="0"/>
+        <w:spacing w:after="0" w:line="240" w:lineRule="auto"/>
+        <w:rPr>
+          <w:lang w:val="en-US"/>
+        </w:rPr>
+      </w:pPr>
+      <w:r>
+        <w:rPr>
+          <w:lang w:val="en-US"/>
+        </w:rPr>
+        <w:t>\item Refinement of the Scope according to our most recent agreements (see the ema</w:t>
+      </w:r>
+      <w:r>
+        <w:rPr>
+          <w:lang w:val="en-US"/>
+        </w:rPr>
+        <w:t>il, 7\</w:t>
+      </w:r>
+      <w:proofErr w:type="spellStart"/>
+      <w:proofErr w:type="gramStart"/>
+      <w:r>
+        <w:rPr>
+          <w:lang w:val="en-US"/>
+        </w:rPr>
+        <w:t>textsuperscript</w:t>
+      </w:r>
+      <w:proofErr w:type="spellEnd"/>
+      <w:r>
+        <w:rPr>
+          <w:lang w:val="en-US"/>
+        </w:rPr>
+        <w:t>{</w:t>
+      </w:r>
+      <w:proofErr w:type="spellStart"/>
+      <w:proofErr w:type="gramEnd"/>
+      <w:r>
+        <w:rPr>
+          <w:lang w:val="en-US"/>
+        </w:rPr>
+        <w:t>th</w:t>
+      </w:r>
+      <w:proofErr w:type="spellEnd"/>
+      <w:r>
+        <w:rPr>
+          <w:lang w:val="en-US"/>
+        </w:rPr>
+        <w:t>} April</w:t>
+      </w:r>
+      <w:r>
+        <w:rPr>
+          <w:lang w:val="en-US"/>
+        </w:rPr>
+        <w:t xml:space="preserve"> 2017)</w:t>
+      </w:r>
+    </w:p>
+    <w:p>
+      <w:pPr>
+        <w:autoSpaceDE w:val="0"/>
+        <w:autoSpaceDN w:val="0"/>
+        <w:adjustRightInd w:val="0"/>
+        <w:spacing w:after="0" w:line="240" w:lineRule="auto"/>
+        <w:rPr>
+          <w:lang w:val="en-US"/>
+        </w:rPr>
+      </w:pPr>
+      <w:r>
+        <w:rPr>
+          <w:lang w:val="en-US"/>
+        </w:rPr>
+        <w:t>\item Refinement of the final Requirements according to you feedback</w:t>
+      </w:r>
+    </w:p>
+    <w:p>
+      <w:pPr>
+        <w:autoSpaceDE w:val="0"/>
+        <w:autoSpaceDN w:val="0"/>
+        <w:adjustRightInd w:val="0"/>
+        <w:spacing w:after="0" w:line="240" w:lineRule="auto"/>
+        <w:rPr>
+          <w:lang w:val="en-US"/>
+        </w:rPr>
+      </w:pPr>
+      <w:r>
+        <w:rPr>
+          <w:lang w:val="en-US"/>
+        </w:rPr>
+        <w:t xml:space="preserve">\item </w:t>
+      </w:r>
+      <w:proofErr w:type="spellStart"/>
+      <w:r>
+        <w:rPr>
+          <w:lang w:val="en-US"/>
+        </w:rPr>
+        <w:t>Finalis</w:t>
+      </w:r>
+      <w:r>
+        <w:rPr>
+          <w:lang w:val="en-US"/>
+        </w:rPr>
+        <w:t>ation</w:t>
+      </w:r>
+      <w:proofErr w:type="spellEnd"/>
+      <w:r>
+        <w:rPr>
+          <w:lang w:val="en-US"/>
+        </w:rPr>
+        <w:t xml:space="preserve"> of the market analysis regarding the competitors on the market as well as regarding the available hardware parts</w:t>
+      </w:r>
+    </w:p>
+    <w:p>
+      <w:pPr>
+        <w:autoSpaceDE w:val="0"/>
+        <w:autoSpaceDN w:val="0"/>
+        <w:adjustRightInd w:val="0"/>
+        <w:spacing w:after="0" w:line="240" w:lineRule="auto"/>
+        <w:rPr>
+          <w:lang w:val="en-US"/>
+        </w:rPr>
+      </w:pPr>
+      <w:r>
+        <w:rPr>
+          <w:lang w:val="en-US"/>
+        </w:rPr>
+        <w:t xml:space="preserve">\item </w:t>
+      </w:r>
+      <w:proofErr w:type="spellStart"/>
+      <w:r>
+        <w:rPr>
+          <w:lang w:val="en-US"/>
+        </w:rPr>
+        <w:t>Finalis</w:t>
+      </w:r>
+      <w:r>
+        <w:rPr>
+          <w:lang w:val="en-US"/>
+        </w:rPr>
+        <w:t>ation</w:t>
+      </w:r>
+      <w:proofErr w:type="spellEnd"/>
+      <w:r>
+        <w:rPr>
+          <w:lang w:val="en-US"/>
+        </w:rPr>
+        <w:t xml:space="preserve"> of System Analysis including the gained knowledge from our last feedback form</w:t>
+      </w:r>
+    </w:p>
+    <w:p>
+      <w:pPr>
+        <w:autoSpaceDE w:val="0"/>
+        <w:autoSpaceDN w:val="0"/>
+        <w:adjustRightInd w:val="0"/>
+        <w:spacing w:after="0" w:line="240" w:lineRule="auto"/>
+        <w:rPr>
+          <w:lang w:val="en-US"/>
+        </w:rPr>
+      </w:pPr>
+      <w:r>
+        <w:rPr>
+          <w:lang w:val="en-US"/>
+        </w:rPr>
+        <w:t xml:space="preserve">\item </w:t>
+      </w:r>
+      <w:proofErr w:type="spellStart"/>
+      <w:r>
+        <w:rPr>
+          <w:lang w:val="en-US"/>
+        </w:rPr>
+        <w:t>Finalisation</w:t>
+      </w:r>
+      <w:proofErr w:type="spellEnd"/>
+      <w:r>
+        <w:rPr>
+          <w:lang w:val="en-US"/>
+        </w:rPr>
+        <w:t xml:space="preserve"> of the needed algorithms' analysis</w:t>
+      </w:r>
+    </w:p>
+    <w:p>
+      <w:pPr>
+        <w:autoSpaceDE w:val="0"/>
+        <w:autoSpaceDN w:val="0"/>
+        <w:adjustRightInd w:val="0"/>
+        <w:spacing w:after="0" w:line="240" w:lineRule="auto"/>
+        <w:rPr>
+          <w:lang w:val="en-US"/>
+        </w:rPr>
+      </w:pPr>
+      <w:r>
+        <w:rPr>
+          <w:lang w:val="en-US"/>
+        </w:rPr>
+        <w:t>\item Creation of improved skins for day- and night-mode</w:t>
+      </w:r>
+    </w:p>
+    <w:p>
+      <w:pPr>
+        <w:autoSpaceDE w:val="0"/>
+        <w:autoSpaceDN w:val="0"/>
+        <w:adjustRightInd w:val="0"/>
+        <w:spacing w:after="0" w:line="240" w:lineRule="auto"/>
+        <w:rPr>
+          <w:lang w:val="en-US"/>
+        </w:rPr>
+      </w:pPr>
+      <w:r>
+        <w:rPr>
+          <w:lang w:val="en-US"/>
+        </w:rPr>
+        <w:t xml:space="preserve">\item </w:t>
+      </w:r>
+      <w:r>
+        <w:rPr>
+          <w:lang w:val="en-US"/>
+        </w:rPr>
+        <w:t xml:space="preserve">Implementation of the data storage </w:t>
+      </w:r>
+    </w:p>
+    <w:p>
+      <w:pPr>
+        <w:autoSpaceDE w:val="0"/>
+        <w:autoSpaceDN w:val="0"/>
+        <w:adjustRightInd w:val="0"/>
+        <w:spacing w:after="0" w:line="240" w:lineRule="auto"/>
+        <w:rPr>
+          <w:lang w:val="en-US"/>
+        </w:rPr>
+      </w:pPr>
+      <w:r>
+        <w:rPr>
+          <w:lang w:val="en-US"/>
+        </w:rPr>
+        <w:t>\end{itemize}</w:t>
+      </w:r>
+    </w:p>
+    <w:p>
+      <w:pPr>
+        <w:autoSpaceDE w:val="0"/>
+        <w:autoSpaceDN w:val="0"/>
+        <w:adjustRightInd w:val="0"/>
+        <w:spacing w:after="0" w:line="240" w:lineRule="auto"/>
+        <w:rPr>
+          <w:lang w:val="en-US"/>
+        </w:rPr>
+      </w:pPr>
+    </w:p>
+    <w:p>
+      <w:pPr>
+        <w:autoSpaceDE w:val="0"/>
+        <w:autoSpaceDN w:val="0"/>
+        <w:adjustRightInd w:val="0"/>
+        <w:spacing w:after="0" w:line="240" w:lineRule="auto"/>
+        <w:rPr>
+          <w:lang w:val="en-US"/>
+        </w:rPr>
+      </w:pPr>
+      <w:r>
+        <w:rPr>
+          <w:lang w:val="en-US"/>
+        </w:rPr>
+        <w:t xml:space="preserve">\subsection{Current </w:t>
+      </w:r>
+      <w:proofErr w:type="spellStart"/>
+      <w:r>
+        <w:rPr>
+          <w:lang w:val="en-US"/>
+        </w:rPr>
+        <w:t>Timeplan</w:t>
+      </w:r>
+      <w:proofErr w:type="spellEnd"/>
+      <w:r>
+        <w:rPr>
+          <w:lang w:val="en-US"/>
+        </w:rPr>
+        <w:t>}</w:t>
+      </w:r>
+    </w:p>
+    <w:p>
+      <w:pPr>
+        <w:autoSpaceDE w:val="0"/>
+        <w:autoSpaceDN w:val="0"/>
+        <w:adjustRightInd w:val="0"/>
+        <w:spacing w:after="0" w:line="240" w:lineRule="auto"/>
+        <w:rPr>
+          <w:lang w:val="en-US"/>
+        </w:rPr>
+      </w:pPr>
+      <w:r>
+        <w:rPr>
+          <w:lang w:val="en-US"/>
+        </w:rPr>
+        <w:t>Unfortunately, as you were informed by the Email of the 13\</w:t>
+      </w:r>
+      <w:proofErr w:type="spellStart"/>
+      <w:proofErr w:type="gramStart"/>
+      <w:r>
+        <w:rPr>
+          <w:lang w:val="en-US"/>
+        </w:rPr>
+        <w:t>textsuperscript</w:t>
+      </w:r>
+      <w:proofErr w:type="spellEnd"/>
+      <w:r>
+        <w:rPr>
+          <w:lang w:val="en-US"/>
+        </w:rPr>
+        <w:t>{</w:t>
+      </w:r>
+      <w:proofErr w:type="spellStart"/>
+      <w:proofErr w:type="gramEnd"/>
+      <w:r>
+        <w:rPr>
+          <w:lang w:val="en-US"/>
+        </w:rPr>
+        <w:t>th</w:t>
+      </w:r>
+      <w:proofErr w:type="spellEnd"/>
+      <w:r>
+        <w:rPr>
+          <w:lang w:val="en-US"/>
+        </w:rPr>
+        <w:t>} April 2017, we ran into some problems regarding the implementation of the data storage. These problems, causing an initial delay of 3 days on this tasks, could now be overcome. Since the implementation of the depending systems could nevertheless be continued with only little overhead of abstracting the real data storage, the total delay is currently only about one day and will be compensable by time buffer we included in our project plan.</w:t>
+      </w:r>
+    </w:p>
+    <w:p>
+      <w:pPr>
+        <w:autoSpaceDE w:val="0"/>
+        <w:autoSpaceDN w:val="0"/>
+        <w:adjustRightInd w:val="0"/>
+        <w:spacing w:after="0" w:line="240" w:lineRule="auto"/>
+        <w:rPr>
+          <w:lang w:val="en-US"/>
+        </w:rPr>
+      </w:pPr>
+    </w:p>
+    <w:p>
+      <w:pPr>
+        <w:autoSpaceDE w:val="0"/>
+        <w:autoSpaceDN w:val="0"/>
+        <w:adjustRightInd w:val="0"/>
+        <w:spacing w:after="0" w:line="240" w:lineRule="auto"/>
+        <w:rPr>
+          <w:lang w:val="en-US"/>
+        </w:rPr>
+      </w:pPr>
+      <w:r>
+        <w:rPr>
+          <w:lang w:val="en-US"/>
+        </w:rPr>
+        <w:t xml:space="preserve">\subsection{Cost Estimation for a Hardware </w:t>
+      </w:r>
+      <w:proofErr w:type="spellStart"/>
+      <w:r>
+        <w:rPr>
+          <w:lang w:val="en-US"/>
+        </w:rPr>
+        <w:t>PoC</w:t>
+      </w:r>
+      <w:proofErr w:type="spellEnd"/>
+      <w:r>
+        <w:rPr>
+          <w:lang w:val="en-US"/>
+        </w:rPr>
+        <w:t>}</w:t>
+      </w:r>
+    </w:p>
+    <w:p>
+      <w:pPr>
+        <w:autoSpaceDE w:val="0"/>
+        <w:autoSpaceDN w:val="0"/>
+        <w:adjustRightInd w:val="0"/>
+        <w:spacing w:after="0" w:line="240" w:lineRule="auto"/>
+        <w:rPr>
+          <w:lang w:val="en-US"/>
+        </w:rPr>
+      </w:pPr>
+      <w:r>
+        <w:rPr>
+          <w:lang w:val="en-US"/>
+        </w:rPr>
+        <w:t>As you required, we made an estimation about the costs to create a Hardware-</w:t>
+      </w:r>
+      <w:proofErr w:type="spellStart"/>
+      <w:r>
+        <w:rPr>
+          <w:lang w:val="en-US"/>
+        </w:rPr>
+        <w:t>PoC</w:t>
+      </w:r>
+      <w:proofErr w:type="spellEnd"/>
+      <w:r>
+        <w:rPr>
+          <w:lang w:val="en-US"/>
+        </w:rPr>
+        <w:t>. Please let us know if you are interested in the justification of the used components.</w:t>
+      </w:r>
+    </w:p>
+    <w:p>
+      <w:pPr>
+        <w:autoSpaceDE w:val="0"/>
+        <w:autoSpaceDN w:val="0"/>
+        <w:adjustRightInd w:val="0"/>
+        <w:spacing w:after="0" w:line="240" w:lineRule="auto"/>
+        <w:rPr>
+          <w:lang w:val="en-US"/>
+        </w:rPr>
+      </w:pPr>
+    </w:p>
+    <w:p>
+      <w:pPr>
+        <w:autoSpaceDE w:val="0"/>
+        <w:autoSpaceDN w:val="0"/>
+        <w:adjustRightInd w:val="0"/>
+        <w:spacing w:after="0" w:line="240" w:lineRule="auto"/>
+        <w:rPr>
+          <w:lang w:val="en-US"/>
+        </w:rPr>
+      </w:pPr>
+      <w:r>
+        <w:rPr>
+          <w:lang w:val="en-US"/>
+        </w:rPr>
+        <w:t>\subsection{</w:t>
+      </w:r>
+      <w:r>
+        <w:rPr>
+          <w:lang w:val="en-US"/>
+        </w:rPr>
+        <w:t>Final Results of the System Analysis}</w:t>
+      </w:r>
+    </w:p>
+    <w:p>
+      <w:pPr>
+        <w:autoSpaceDE w:val="0"/>
+        <w:autoSpaceDN w:val="0"/>
+        <w:adjustRightInd w:val="0"/>
+        <w:spacing w:after="0" w:line="240" w:lineRule="auto"/>
+        <w:rPr>
+          <w:lang w:val="en-US"/>
+        </w:rPr>
+      </w:pPr>
+      <w:r>
+        <w:rPr>
+          <w:lang w:val="en-US"/>
+        </w:rPr>
+        <w:t>The context of the system is depicted below. It shows you all the systems that we expect to get input from and all the components we plan to actuate. If you need further insights into the analysis we conducted, we will send you the complete analysis in a separate document.</w:t>
+      </w:r>
+    </w:p>
+    <w:p>
+      <w:pPr>
+        <w:autoSpaceDE w:val="0"/>
+        <w:autoSpaceDN w:val="0"/>
+        <w:adjustRightInd w:val="0"/>
+        <w:spacing w:after="0" w:line="240" w:lineRule="auto"/>
+        <w:rPr>
+          <w:lang w:val="en-US"/>
+        </w:rPr>
+      </w:pPr>
+    </w:p>
+    <w:p>
+      <w:pPr>
+        <w:autoSpaceDE w:val="0"/>
+        <w:autoSpaceDN w:val="0"/>
+        <w:adjustRightInd w:val="0"/>
+        <w:spacing w:after="0" w:line="240" w:lineRule="auto"/>
+        <w:rPr>
+          <w:lang w:val="en-US"/>
+        </w:rPr>
+      </w:pPr>
+      <w:r>
+        <w:rPr>
+          <w:lang w:val="en-US"/>
+        </w:rPr>
+        <w:t>\subsection{Improved Skins</w:t>
+      </w:r>
+      <w:r>
+        <w:rPr>
+          <w:lang w:val="en-US"/>
+        </w:rPr>
+        <w:t>}</w:t>
+      </w:r>
+    </w:p>
+    <w:p>
+      <w:pPr>
+        <w:autoSpaceDE w:val="0"/>
+        <w:autoSpaceDN w:val="0"/>
+        <w:adjustRightInd w:val="0"/>
+        <w:spacing w:after="0" w:line="240" w:lineRule="auto"/>
+        <w:rPr>
+          <w:lang w:val="en-US"/>
+        </w:rPr>
+      </w:pPr>
+      <w:r>
+        <w:rPr>
+          <w:lang w:val="en-US"/>
+        </w:rPr>
+        <w:t xml:space="preserve">According to your feedback, we improved the available skins of the system. In addition to the first presented skin, we created a brighter skin that might be used in the day-mode. We also included </w:t>
+      </w:r>
+      <w:r>
+        <w:rPr>
+          <w:lang w:val="en-US"/>
+        </w:rPr>
+        <w:lastRenderedPageBreak/>
+        <w:t>your feedback regarding the simplification of the outputs extended the area where the relevant sensor information is represented.</w:t>
+      </w:r>
+    </w:p>
+    <w:p>
+      <w:pPr>
+        <w:autoSpaceDE w:val="0"/>
+        <w:autoSpaceDN w:val="0"/>
+        <w:adjustRightInd w:val="0"/>
+        <w:spacing w:after="0" w:line="240" w:lineRule="auto"/>
+        <w:rPr>
+          <w:lang w:val="en-US"/>
+        </w:rPr>
+      </w:pPr>
+    </w:p>
+    <w:p>
+      <w:pPr>
+        <w:autoSpaceDE w:val="0"/>
+        <w:autoSpaceDN w:val="0"/>
+        <w:adjustRightInd w:val="0"/>
+        <w:spacing w:after="0" w:line="240" w:lineRule="auto"/>
+        <w:rPr>
+          <w:lang w:val="en-US"/>
+        </w:rPr>
+      </w:pPr>
+      <w:bookmarkStart w:id="0" w:name="_GoBack"/>
+      <w:r>
+        <w:rPr>
+          <w:lang w:val="en-US"/>
+        </w:rPr>
+        <w:t>{Next Steps}</w:t>
+      </w:r>
+    </w:p>
+    <w:p>
+      <w:pPr>
+        <w:autoSpaceDE w:val="0"/>
+        <w:autoSpaceDN w:val="0"/>
+        <w:adjustRightInd w:val="0"/>
+        <w:spacing w:after="0" w:line="240" w:lineRule="auto"/>
+        <w:rPr>
+          <w:lang w:val="en-US"/>
+        </w:rPr>
+      </w:pPr>
+      <w:r>
+        <w:rPr>
+          <w:lang w:val="en-US"/>
+        </w:rPr>
+        <w:t>Our next steps will be final inclusion of the data storage as well as the enhancement of testing. In parallel, we will refine the current documentation and prepare the review / presentation of the developed product.</w:t>
+      </w:r>
+      <w:bookmarkEnd w:id="0"/>
     </w:p>
     <w:sectPr>
       <w:pgSz w:w="11906" w:h="16838"/>

</xml_diff>